<commit_message>
Mejoras en la interfaz
</commit_message>
<xml_diff>
--- a/Cronograma_BC_2021_2.docx
+++ b/Cronograma_BC_2021_2.docx
@@ -302,36 +302,12 @@
     </w:p>
     <w:p>
       <w:r>
-        <w:t xml:space="preserve">Aplicación de escritorio con GUI desarrollado con </w:t>
-      </w:r>
-      <w:proofErr w:type="spellStart"/>
-      <w:r>
-        <w:t>Tkinter</w:t>
-      </w:r>
-      <w:proofErr w:type="spellEnd"/>
-      <w:r>
-        <w:t>.</w:t>
-      </w:r>
-    </w:p>
-    <w:p>
-      <w:r>
-        <w:t xml:space="preserve">Introducción a la orientación a objetos mediante el diseño del juego </w:t>
-      </w:r>
-      <w:proofErr w:type="spellStart"/>
-      <w:r>
-        <w:t>Space</w:t>
-      </w:r>
-      <w:proofErr w:type="spellEnd"/>
-      <w:r>
-        <w:t xml:space="preserve"> </w:t>
-      </w:r>
-      <w:proofErr w:type="spellStart"/>
-      <w:r>
-        <w:t>Invaders</w:t>
-      </w:r>
-      <w:proofErr w:type="spellEnd"/>
-      <w:r>
-        <w:t>: atributos, constructores, instanciación, invocación a métodos.</w:t>
+        <w:t>Aplicación de escritorio con GUI desarrollado con Tkinter.</w:t>
+      </w:r>
+    </w:p>
+    <w:p>
+      <w:r>
+        <w:t>Introducción a la orientación a objetos mediante el diseño del juego Space Invaders: atributos, constructores, instanciación, invocación a métodos.</w:t>
       </w:r>
     </w:p>
     <w:p>
@@ -398,13 +374,8 @@
     </w:p>
     <w:p>
       <w:r>
-        <w:t xml:space="preserve">Aplicación de la orientación a objetos a un esquema de videojuego realizado con </w:t>
-      </w:r>
-      <w:proofErr w:type="spellStart"/>
-      <w:r>
-        <w:t>Pygame</w:t>
-      </w:r>
-      <w:proofErr w:type="spellEnd"/>
+        <w:t>Aplicación de la orientación a objetos a un esquema de videojuego realizado con Pygame</w:t>
+      </w:r>
       <w:r>
         <w:t>.</w:t>
       </w:r>
@@ -520,28 +491,18 @@
         <w:t xml:space="preserve">Visibilidad: </w:t>
       </w:r>
       <w:r>
-        <w:t>_</w:t>
-      </w:r>
-      <w:proofErr w:type="spellStart"/>
-      <w:r>
-        <w:t>p</w:t>
+        <w:t>_p</w:t>
       </w:r>
       <w:r>
         <w:t>rotected</w:t>
       </w:r>
-      <w:proofErr w:type="spellEnd"/>
       <w:r>
         <w:t>.</w:t>
       </w:r>
     </w:p>
     <w:p>
-      <w:proofErr w:type="spellStart"/>
-      <w:r>
-        <w:t>Getter</w:t>
-      </w:r>
-      <w:proofErr w:type="spellEnd"/>
-      <w:r>
-        <w:t xml:space="preserve"> y setter realizados con decoradores aplicados a atributos privados y protegidos.</w:t>
+      <w:r>
+        <w:t>Getter y setter realizados con decoradores aplicados a atributos privados y protegidos.</w:t>
       </w:r>
     </w:p>
     <w:p>
@@ -562,7 +523,6 @@
       <w:r>
         <w:t xml:space="preserve">Métodos </w:t>
       </w:r>
-      <w:proofErr w:type="spellStart"/>
       <w:r>
         <w:rPr>
           <w:i/>
@@ -570,11 +530,9 @@
         </w:rPr>
         <w:t>isinstance</w:t>
       </w:r>
-      <w:proofErr w:type="spellEnd"/>
       <w:r>
         <w:t xml:space="preserve"> e </w:t>
       </w:r>
-      <w:proofErr w:type="spellStart"/>
       <w:r>
         <w:rPr>
           <w:i/>
@@ -582,7 +540,6 @@
         </w:rPr>
         <w:t>issubclass</w:t>
       </w:r>
-      <w:proofErr w:type="spellEnd"/>
       <w:r>
         <w:t>.</w:t>
       </w:r>
@@ -602,15 +559,7 @@
     </w:p>
     <w:p>
       <w:r>
-        <w:t xml:space="preserve">Ejercicio de generador de mensajes </w:t>
-      </w:r>
-      <w:proofErr w:type="spellStart"/>
-      <w:r>
-        <w:t>multiidioma</w:t>
-      </w:r>
-      <w:proofErr w:type="spellEnd"/>
-      <w:r>
-        <w:t xml:space="preserve"> con clases abstractas.</w:t>
+        <w:t>Ejercicio de generador de mensajes multiidioma con clases abstractas.</w:t>
       </w:r>
     </w:p>
     <w:p>
@@ -623,130 +572,60 @@
     </w:p>
     <w:p>
       <w:r>
-        <w:t xml:space="preserve">Repaso del ejercicio de </w:t>
-      </w:r>
-      <w:proofErr w:type="spellStart"/>
-      <w:r>
-        <w:t>multiidioma</w:t>
-      </w:r>
-      <w:proofErr w:type="spellEnd"/>
-      <w:r>
-        <w:t xml:space="preserve"> al que se le incorpora un control de clase (</w:t>
-      </w:r>
-      <w:proofErr w:type="spellStart"/>
-      <w:r>
-        <w:t>isinstance</w:t>
-      </w:r>
-      <w:proofErr w:type="spellEnd"/>
-      <w:r>
-        <w:t>) y se corrige un error ya que el Factory proporcionaba siempre la misma instancia.</w:t>
+        <w:t>Repaso del ejercicio de multiidioma al que se le incorpora un control de clase (isinstance) y se corrige un error ya que el Factory proporcionaba siempre la misma instancia.</w:t>
       </w:r>
     </w:p>
     <w:p>
       <w:r>
         <w:t>Clases internas (</w:t>
       </w:r>
-      <w:proofErr w:type="spellStart"/>
       <w:r>
         <w:rPr>
           <w:i/>
           <w:iCs/>
         </w:rPr>
-        <w:t>inner</w:t>
-      </w:r>
-      <w:proofErr w:type="spellEnd"/>
+        <w:t>inner clas</w:t>
+      </w:r>
       <w:r>
         <w:rPr>
           <w:i/>
           <w:iCs/>
         </w:rPr>
-        <w:t xml:space="preserve"> </w:t>
-      </w:r>
-      <w:proofErr w:type="spellStart"/>
+        <w:t>s</w:t>
+      </w:r>
+      <w:r>
+        <w:t xml:space="preserve">). La clase “de fuera” se denomina </w:t>
+      </w:r>
       <w:r>
         <w:rPr>
           <w:i/>
           <w:iCs/>
         </w:rPr>
-        <w:t>clas</w:t>
+        <w:t>outer class</w:t>
+      </w:r>
+      <w:r>
+        <w:t>.</w:t>
+      </w:r>
+    </w:p>
+    <w:p>
+      <w:r>
+        <w:t>Patrón MVC (</w:t>
       </w:r>
       <w:r>
         <w:rPr>
           <w:i/>
           <w:iCs/>
         </w:rPr>
-        <w:t>s</w:t>
-      </w:r>
-      <w:proofErr w:type="spellEnd"/>
-      <w:r>
-        <w:t xml:space="preserve">). La clase “de fuera” se denomina </w:t>
-      </w:r>
-      <w:proofErr w:type="spellStart"/>
-      <w:r>
-        <w:rPr>
-          <w:i/>
-          <w:iCs/>
-        </w:rPr>
-        <w:t>outer</w:t>
-      </w:r>
-      <w:proofErr w:type="spellEnd"/>
-      <w:r>
-        <w:rPr>
-          <w:i/>
-          <w:iCs/>
-        </w:rPr>
-        <w:t xml:space="preserve"> </w:t>
-      </w:r>
-      <w:proofErr w:type="spellStart"/>
-      <w:r>
-        <w:rPr>
-          <w:i/>
-          <w:iCs/>
-        </w:rPr>
-        <w:t>class</w:t>
-      </w:r>
-      <w:proofErr w:type="spellEnd"/>
+        <w:t>Model – View – Controller</w:t>
+      </w:r>
+      <w:r>
+        <w:t>)</w:t>
+      </w:r>
       <w:r>
         <w:t>.</w:t>
       </w:r>
     </w:p>
     <w:p>
-      <w:r>
-        <w:t>Patrón MVC (</w:t>
-      </w:r>
-      <w:proofErr w:type="spellStart"/>
-      <w:r>
-        <w:rPr>
-          <w:i/>
-          <w:iCs/>
-        </w:rPr>
-        <w:t>Model</w:t>
-      </w:r>
-      <w:proofErr w:type="spellEnd"/>
-      <w:r>
-        <w:rPr>
-          <w:i/>
-          <w:iCs/>
-        </w:rPr>
-        <w:t xml:space="preserve"> – View – </w:t>
-      </w:r>
-      <w:proofErr w:type="spellStart"/>
-      <w:r>
-        <w:rPr>
-          <w:i/>
-          <w:iCs/>
-        </w:rPr>
-        <w:t>Controller</w:t>
-      </w:r>
-      <w:proofErr w:type="spellEnd"/>
-      <w:r>
-        <w:t>)</w:t>
-      </w:r>
-      <w:r>
-        <w:t>.</w:t>
-      </w:r>
-    </w:p>
-    <w:p>
       <w:pPr>
         <w:pStyle w:val="Ttulo2"/>
       </w:pPr>
@@ -795,11 +674,9 @@
       <w:r>
         <w:sym w:font="Wingdings" w:char="F0E0"/>
       </w:r>
-      <w:proofErr w:type="spellStart"/>
       <w:r>
         <w:t>Unittest</w:t>
       </w:r>
-      <w:proofErr w:type="spellEnd"/>
     </w:p>
     <w:p>
       <w:pPr>
@@ -816,31 +693,7 @@
     </w:p>
     <w:p>
       <w:r>
-        <w:t>Sobrecarga de operadores mediante sobreescritura de métodos __</w:t>
-      </w:r>
-      <w:proofErr w:type="spellStart"/>
-      <w:r>
-        <w:t>eq</w:t>
-      </w:r>
-      <w:proofErr w:type="spellEnd"/>
-      <w:r>
-        <w:t>__, __</w:t>
-      </w:r>
-      <w:proofErr w:type="spellStart"/>
-      <w:r>
-        <w:t>lt</w:t>
-      </w:r>
-      <w:proofErr w:type="spellEnd"/>
-      <w:r>
-        <w:t>__, __</w:t>
-      </w:r>
-      <w:proofErr w:type="spellStart"/>
-      <w:r>
-        <w:t>gt</w:t>
-      </w:r>
-      <w:proofErr w:type="spellEnd"/>
-      <w:r>
-        <w:t xml:space="preserve">__, </w:t>
+        <w:t xml:space="preserve">Sobrecarga de operadores mediante sobreescritura de métodos __eq__, __lt__, __gt__, </w:t>
       </w:r>
     </w:p>
     <w:p>
@@ -853,11 +706,9 @@
       <w:r>
         <w:sym w:font="Wingdings" w:char="F0E0"/>
       </w:r>
-      <w:proofErr w:type="spellStart"/>
       <w:r>
         <w:t>Unittest</w:t>
       </w:r>
-      <w:proofErr w:type="spellEnd"/>
       <w:r>
         <w:t>.</w:t>
       </w:r>
@@ -873,15 +724,7 @@
     </w:p>
     <w:p>
       <w:r>
-        <w:t xml:space="preserve">Funciones </w:t>
-      </w:r>
-      <w:proofErr w:type="spellStart"/>
-      <w:r>
-        <w:t>Built</w:t>
-      </w:r>
-      <w:proofErr w:type="spellEnd"/>
-      <w:r>
-        <w:t>-in:</w:t>
+        <w:t>Funciones Built-in:</w:t>
       </w:r>
     </w:p>
     <w:p>
@@ -892,11 +735,9 @@
           <w:numId w:val="2"/>
         </w:numPr>
       </w:pPr>
-      <w:proofErr w:type="spellStart"/>
       <w:r>
         <w:t>dict</w:t>
       </w:r>
-      <w:proofErr w:type="spellEnd"/>
     </w:p>
     <w:p>
       <w:pPr>
@@ -906,11 +747,9 @@
           <w:numId w:val="2"/>
         </w:numPr>
       </w:pPr>
-      <w:proofErr w:type="spellStart"/>
       <w:r>
         <w:t>dir</w:t>
       </w:r>
-      <w:proofErr w:type="spellEnd"/>
     </w:p>
     <w:p>
       <w:pPr>
@@ -920,11 +759,9 @@
           <w:numId w:val="2"/>
         </w:numPr>
       </w:pPr>
-      <w:proofErr w:type="spellStart"/>
       <w:r>
         <w:t>divmod</w:t>
       </w:r>
-      <w:proofErr w:type="spellEnd"/>
     </w:p>
     <w:p>
       <w:pPr>
@@ -934,11 +771,9 @@
           <w:numId w:val="2"/>
         </w:numPr>
       </w:pPr>
-      <w:proofErr w:type="spellStart"/>
       <w:r>
         <w:t>enumerate</w:t>
       </w:r>
-      <w:proofErr w:type="spellEnd"/>
     </w:p>
     <w:p>
       <w:pPr>
@@ -948,11 +783,9 @@
           <w:numId w:val="2"/>
         </w:numPr>
       </w:pPr>
-      <w:proofErr w:type="spellStart"/>
       <w:r>
         <w:t>eval</w:t>
       </w:r>
-      <w:proofErr w:type="spellEnd"/>
     </w:p>
     <w:p>
       <w:pPr>
@@ -962,11 +795,9 @@
           <w:numId w:val="2"/>
         </w:numPr>
       </w:pPr>
-      <w:proofErr w:type="spellStart"/>
       <w:r>
         <w:t>exec</w:t>
       </w:r>
-      <w:proofErr w:type="spellEnd"/>
     </w:p>
     <w:p>
       <w:pPr>
@@ -976,11 +807,9 @@
           <w:numId w:val="2"/>
         </w:numPr>
       </w:pPr>
-      <w:proofErr w:type="spellStart"/>
       <w:r>
         <w:t>filter</w:t>
       </w:r>
-      <w:proofErr w:type="spellEnd"/>
     </w:p>
     <w:p>
       <w:r>
@@ -1013,14 +842,12 @@
         </w:rPr>
         <w:t xml:space="preserve">función </w:t>
       </w:r>
-      <w:proofErr w:type="spellStart"/>
       <w:r>
         <w:rPr>
           <w:i/>
         </w:rPr>
         <w:t>filter</w:t>
       </w:r>
-      <w:proofErr w:type="spellEnd"/>
     </w:p>
     <w:p>
       <w:pPr>
@@ -1046,14 +873,12 @@
           <w:iCs/>
         </w:rPr>
       </w:pPr>
-      <w:proofErr w:type="spellStart"/>
       <w:r>
         <w:rPr>
           <w:iCs/>
         </w:rPr>
         <w:t>float</w:t>
       </w:r>
-      <w:proofErr w:type="spellEnd"/>
     </w:p>
     <w:p>
       <w:pPr>
@@ -1066,14 +891,12 @@
           <w:iCs/>
         </w:rPr>
       </w:pPr>
-      <w:proofErr w:type="spellStart"/>
       <w:r>
         <w:rPr>
           <w:iCs/>
         </w:rPr>
         <w:t>getattr</w:t>
       </w:r>
-      <w:proofErr w:type="spellEnd"/>
     </w:p>
     <w:p>
       <w:pPr>
@@ -1086,14 +909,12 @@
           <w:iCs/>
         </w:rPr>
       </w:pPr>
-      <w:proofErr w:type="spellStart"/>
       <w:r>
         <w:rPr>
           <w:iCs/>
         </w:rPr>
         <w:t>globals</w:t>
       </w:r>
-      <w:proofErr w:type="spellEnd"/>
     </w:p>
     <w:p>
       <w:pPr>
@@ -1106,14 +927,12 @@
           <w:iCs/>
         </w:rPr>
       </w:pPr>
-      <w:proofErr w:type="spellStart"/>
       <w:r>
         <w:rPr>
           <w:iCs/>
         </w:rPr>
         <w:t>hasattr</w:t>
       </w:r>
-      <w:proofErr w:type="spellEnd"/>
     </w:p>
     <w:p>
       <w:pPr>
@@ -1126,14 +945,12 @@
           <w:iCs/>
         </w:rPr>
       </w:pPr>
-      <w:proofErr w:type="spellStart"/>
       <w:r>
         <w:rPr>
           <w:iCs/>
         </w:rPr>
         <w:t>help</w:t>
       </w:r>
-      <w:proofErr w:type="spellEnd"/>
     </w:p>
     <w:p>
       <w:pPr>
@@ -1146,14 +963,12 @@
           <w:iCs/>
         </w:rPr>
       </w:pPr>
-      <w:proofErr w:type="spellStart"/>
       <w:r>
         <w:rPr>
           <w:iCs/>
         </w:rPr>
         <w:t>hex</w:t>
       </w:r>
-      <w:proofErr w:type="spellEnd"/>
     </w:p>
     <w:p>
       <w:pPr>
@@ -1166,14 +981,12 @@
           <w:iCs/>
         </w:rPr>
       </w:pPr>
-      <w:proofErr w:type="spellStart"/>
       <w:r>
         <w:rPr>
           <w:iCs/>
         </w:rPr>
         <w:t>int</w:t>
       </w:r>
-      <w:proofErr w:type="spellEnd"/>
     </w:p>
     <w:p>
       <w:pPr>
@@ -1186,14 +999,12 @@
           <w:iCs/>
         </w:rPr>
       </w:pPr>
-      <w:proofErr w:type="spellStart"/>
       <w:r>
         <w:rPr>
           <w:iCs/>
         </w:rPr>
         <w:t>len</w:t>
       </w:r>
-      <w:proofErr w:type="spellEnd"/>
     </w:p>
     <w:p>
       <w:pPr>
@@ -1206,14 +1017,12 @@
           <w:iCs/>
         </w:rPr>
       </w:pPr>
-      <w:proofErr w:type="spellStart"/>
       <w:r>
         <w:rPr>
           <w:iCs/>
         </w:rPr>
         <w:t>list</w:t>
       </w:r>
-      <w:proofErr w:type="spellEnd"/>
     </w:p>
     <w:p>
       <w:pPr>
@@ -1226,14 +1035,12 @@
           <w:iCs/>
         </w:rPr>
       </w:pPr>
-      <w:proofErr w:type="spellStart"/>
       <w:r>
         <w:rPr>
           <w:iCs/>
         </w:rPr>
         <w:t>locals</w:t>
       </w:r>
-      <w:proofErr w:type="spellEnd"/>
     </w:p>
     <w:p>
       <w:pPr>
@@ -1246,48 +1053,24 @@
           <w:iCs/>
         </w:rPr>
       </w:pPr>
-      <w:proofErr w:type="spellStart"/>
       <w:r>
         <w:rPr>
           <w:iCs/>
         </w:rPr>
         <w:t>map</w:t>
       </w:r>
-      <w:proofErr w:type="spellEnd"/>
-    </w:p>
-    <w:p>
-      <w:pPr>
-        <w:rPr>
-          <w:iCs/>
-        </w:rPr>
-      </w:pPr>
-      <w:r>
-        <w:rPr>
-          <w:iCs/>
-        </w:rPr>
-        <w:t xml:space="preserve">Se trata la función </w:t>
-      </w:r>
-      <w:proofErr w:type="spellStart"/>
-      <w:proofErr w:type="gramStart"/>
-      <w:r>
-        <w:rPr>
-          <w:iCs/>
-        </w:rPr>
-        <w:t>iter</w:t>
-      </w:r>
-      <w:proofErr w:type="spellEnd"/>
-      <w:r>
-        <w:rPr>
-          <w:iCs/>
-        </w:rPr>
-        <w:t>(</w:t>
-      </w:r>
-      <w:proofErr w:type="gramEnd"/>
-      <w:r>
-        <w:rPr>
-          <w:iCs/>
-        </w:rPr>
-        <w:t>) pero no se llega a utilizar, quedando pendiente para la próxima sesión. Se realiza en la última media hora (aproximadamente) de la sesión un ejemplo de creación de un iterador en una clase.</w:t>
+    </w:p>
+    <w:p>
+      <w:pPr>
+        <w:rPr>
+          <w:iCs/>
+        </w:rPr>
+      </w:pPr>
+      <w:r>
+        <w:rPr>
+          <w:iCs/>
+        </w:rPr>
+        <w:t>Se trata la función iter() pero no se llega a utilizar, quedando pendiente para la próxima sesión. Se realiza en la última media hora (aproximadamente) de la sesión un ejemplo de creación de un iterador en una clase.</w:t>
       </w:r>
     </w:p>
     <w:p>
@@ -1328,14 +1111,12 @@
           <w:iCs/>
         </w:rPr>
       </w:pPr>
-      <w:proofErr w:type="spellStart"/>
       <w:r>
         <w:rPr>
           <w:iCs/>
         </w:rPr>
         <w:t>max</w:t>
       </w:r>
-      <w:proofErr w:type="spellEnd"/>
     </w:p>
     <w:p>
       <w:pPr>
@@ -1402,14 +1183,12 @@
           <w:iCs/>
         </w:rPr>
       </w:pPr>
-      <w:proofErr w:type="spellStart"/>
       <w:r>
         <w:rPr>
           <w:iCs/>
         </w:rPr>
         <w:t>ord</w:t>
       </w:r>
-      <w:proofErr w:type="spellEnd"/>
     </w:p>
     <w:p>
       <w:pPr>
@@ -1422,14 +1201,12 @@
           <w:iCs/>
         </w:rPr>
       </w:pPr>
-      <w:proofErr w:type="spellStart"/>
       <w:r>
         <w:rPr>
           <w:iCs/>
         </w:rPr>
         <w:t>pow</w:t>
       </w:r>
-      <w:proofErr w:type="spellEnd"/>
     </w:p>
     <w:p>
       <w:pPr>
@@ -1442,14 +1219,12 @@
           <w:iCs/>
         </w:rPr>
       </w:pPr>
-      <w:proofErr w:type="spellStart"/>
       <w:r>
         <w:rPr>
           <w:iCs/>
         </w:rPr>
         <w:t>print</w:t>
       </w:r>
-      <w:proofErr w:type="spellEnd"/>
     </w:p>
     <w:p>
       <w:pPr>
@@ -1462,14 +1237,12 @@
           <w:iCs/>
         </w:rPr>
       </w:pPr>
-      <w:proofErr w:type="spellStart"/>
       <w:r>
         <w:rPr>
           <w:iCs/>
         </w:rPr>
         <w:t>repr</w:t>
       </w:r>
-      <w:proofErr w:type="spellEnd"/>
     </w:p>
     <w:p>
       <w:pPr>
@@ -1482,14 +1255,12 @@
           <w:iCs/>
         </w:rPr>
       </w:pPr>
-      <w:proofErr w:type="gramStart"/>
       <w:r>
         <w:rPr>
           <w:iCs/>
         </w:rPr>
         <w:t>round</w:t>
       </w:r>
-      <w:proofErr w:type="gramEnd"/>
     </w:p>
     <w:p>
       <w:pPr>
@@ -1520,14 +1291,12 @@
           <w:iCs/>
         </w:rPr>
       </w:pPr>
-      <w:proofErr w:type="spellStart"/>
       <w:r>
         <w:rPr>
           <w:iCs/>
         </w:rPr>
         <w:t>slice</w:t>
       </w:r>
-      <w:proofErr w:type="spellEnd"/>
     </w:p>
     <w:p>
       <w:pPr>
@@ -1540,7 +1309,6 @@
           <w:iCs/>
         </w:rPr>
       </w:pPr>
-      <w:proofErr w:type="spellStart"/>
       <w:r>
         <w:rPr>
           <w:iCs/>
@@ -1548,7 +1316,6 @@
         <w:lastRenderedPageBreak/>
         <w:t>sorted</w:t>
       </w:r>
-      <w:proofErr w:type="spellEnd"/>
     </w:p>
     <w:p>
       <w:pPr>
@@ -1561,14 +1328,12 @@
           <w:iCs/>
         </w:rPr>
       </w:pPr>
-      <w:proofErr w:type="spellStart"/>
       <w:r>
         <w:rPr>
           <w:iCs/>
         </w:rPr>
         <w:t>str</w:t>
       </w:r>
-      <w:proofErr w:type="spellEnd"/>
     </w:p>
     <w:p>
       <w:pPr>
@@ -1599,14 +1364,12 @@
           <w:iCs/>
         </w:rPr>
       </w:pPr>
-      <w:proofErr w:type="spellStart"/>
       <w:r>
         <w:rPr>
           <w:iCs/>
         </w:rPr>
         <w:t>tuple</w:t>
       </w:r>
-      <w:proofErr w:type="spellEnd"/>
     </w:p>
     <w:p>
       <w:pPr>
@@ -1619,14 +1382,12 @@
           <w:iCs/>
         </w:rPr>
       </w:pPr>
-      <w:proofErr w:type="spellStart"/>
       <w:r>
         <w:rPr>
           <w:iCs/>
         </w:rPr>
         <w:t>type</w:t>
       </w:r>
-      <w:proofErr w:type="spellEnd"/>
     </w:p>
     <w:p>
       <w:pPr>
@@ -1652,28 +1413,12 @@
           <w:iCs/>
         </w:rPr>
       </w:pPr>
-      <w:proofErr w:type="spellStart"/>
-      <w:r>
-        <w:rPr>
-          <w:iCs/>
-        </w:rPr>
-        <w:t>Built</w:t>
-      </w:r>
-      <w:proofErr w:type="spellEnd"/>
-      <w:r>
-        <w:rPr>
-          <w:iCs/>
-        </w:rPr>
-        <w:t xml:space="preserve">-in </w:t>
-      </w:r>
-      <w:proofErr w:type="spellStart"/>
-      <w:r>
-        <w:rPr>
-          <w:iCs/>
-        </w:rPr>
-        <w:t>constants</w:t>
-      </w:r>
-      <w:proofErr w:type="spellEnd"/>
+      <w:r>
+        <w:rPr>
+          <w:iCs/>
+        </w:rPr>
+        <w:t>Built-in constants</w:t>
+      </w:r>
     </w:p>
     <w:p>
       <w:pPr>
@@ -1704,13 +1449,8 @@
     </w:p>
     <w:p>
       <w:r>
-        <w:t xml:space="preserve">Ejercicios </w:t>
-      </w:r>
-      <w:proofErr w:type="spellStart"/>
-      <w:r>
-        <w:t>map</w:t>
-      </w:r>
-      <w:proofErr w:type="spellEnd"/>
+        <w:t>Ejercicios map</w:t>
+      </w:r>
       <w:r>
         <w:t>.</w:t>
       </w:r>
@@ -1723,83 +1463,40 @@
         <w:t>s</w:t>
       </w:r>
       <w:r>
-        <w:t xml:space="preserve"> </w:t>
-      </w:r>
-      <w:proofErr w:type="spellStart"/>
-      <w:r>
-        <w:t>iter</w:t>
-      </w:r>
-      <w:proofErr w:type="spellEnd"/>
-      <w:r>
-        <w:t xml:space="preserve"> y </w:t>
-      </w:r>
-      <w:proofErr w:type="spellStart"/>
-      <w:r>
-        <w:t>next</w:t>
-      </w:r>
-      <w:proofErr w:type="spellEnd"/>
-      <w:r>
+        <w:t xml:space="preserve"> iter</w:t>
+      </w:r>
+      <w:r>
+        <w:t xml:space="preserve"> y next.</w:t>
+      </w:r>
+    </w:p>
+    <w:p>
+      <w:pPr>
+        <w:rPr>
+          <w:lang w:val="en-US"/>
+        </w:rPr>
+      </w:pPr>
+      <w:r>
+        <w:rPr>
+          <w:lang w:val="en-US"/>
+        </w:rPr>
+        <w:t>Jupyter Notebook</w:t>
+      </w:r>
+      <w:r>
+        <w:rPr>
+          <w:lang w:val="en-US"/>
+        </w:rPr>
+        <w:t xml:space="preserve"> y Jupyter Lab</w:t>
+      </w:r>
+      <w:r>
+        <w:rPr>
+          <w:lang w:val="en-US"/>
+        </w:rPr>
         <w:t>.</w:t>
       </w:r>
     </w:p>
     <w:p>
-      <w:pPr>
-        <w:rPr>
-          <w:lang w:val="en-US"/>
-        </w:rPr>
-      </w:pPr>
-      <w:proofErr w:type="spellStart"/>
-      <w:r>
-        <w:rPr>
-          <w:lang w:val="en-US"/>
-        </w:rPr>
-        <w:t>Jupyter</w:t>
-      </w:r>
-      <w:proofErr w:type="spellEnd"/>
-      <w:r>
-        <w:rPr>
-          <w:lang w:val="en-US"/>
-        </w:rPr>
-        <w:t xml:space="preserve"> Notebook</w:t>
-      </w:r>
-      <w:r>
-        <w:rPr>
-          <w:lang w:val="en-US"/>
-        </w:rPr>
-        <w:t xml:space="preserve"> y </w:t>
-      </w:r>
-      <w:proofErr w:type="spellStart"/>
-      <w:r>
-        <w:rPr>
-          <w:lang w:val="en-US"/>
-        </w:rPr>
-        <w:t>Jupyter</w:t>
-      </w:r>
-      <w:proofErr w:type="spellEnd"/>
-      <w:r>
-        <w:rPr>
-          <w:lang w:val="en-US"/>
-        </w:rPr>
-        <w:t xml:space="preserve"> Lab</w:t>
-      </w:r>
-      <w:r>
-        <w:rPr>
-          <w:lang w:val="en-US"/>
-        </w:rPr>
-        <w:t>.</w:t>
-      </w:r>
-    </w:p>
-    <w:p>
-      <w:r>
-        <w:t xml:space="preserve">Módulo </w:t>
-      </w:r>
-      <w:proofErr w:type="spellStart"/>
-      <w:r>
-        <w:t>math</w:t>
-      </w:r>
-      <w:proofErr w:type="spellEnd"/>
-      <w:r>
-        <w:t>:</w:t>
+      <w:r>
+        <w:t>Módulo math:</w:t>
       </w:r>
     </w:p>
     <w:p>
@@ -1810,11 +1507,9 @@
           <w:numId w:val="5"/>
         </w:numPr>
       </w:pPr>
-      <w:proofErr w:type="spellStart"/>
       <w:r>
         <w:t>ceil</w:t>
       </w:r>
-      <w:proofErr w:type="spellEnd"/>
     </w:p>
     <w:p>
       <w:pPr>
@@ -1824,11 +1519,9 @@
           <w:numId w:val="5"/>
         </w:numPr>
       </w:pPr>
-      <w:proofErr w:type="spellStart"/>
       <w:r>
         <w:t>comb</w:t>
       </w:r>
-      <w:proofErr w:type="spellEnd"/>
     </w:p>
     <w:p>
       <w:pPr>
@@ -1838,11 +1531,9 @@
           <w:numId w:val="5"/>
         </w:numPr>
       </w:pPr>
-      <w:proofErr w:type="spellStart"/>
       <w:r>
         <w:t>fabs</w:t>
       </w:r>
-      <w:proofErr w:type="spellEnd"/>
     </w:p>
     <w:p>
       <w:pPr>
@@ -1864,11 +1555,9 @@
           <w:numId w:val="5"/>
         </w:numPr>
       </w:pPr>
-      <w:proofErr w:type="spellStart"/>
       <w:r>
         <w:t>floor</w:t>
       </w:r>
-      <w:proofErr w:type="spellEnd"/>
     </w:p>
     <w:p>
       <w:pPr>
@@ -1878,11 +1567,9 @@
           <w:numId w:val="5"/>
         </w:numPr>
       </w:pPr>
-      <w:proofErr w:type="spellStart"/>
       <w:r>
         <w:t>fsum</w:t>
       </w:r>
-      <w:proofErr w:type="spellEnd"/>
     </w:p>
     <w:p>
       <w:pPr>
@@ -1892,11 +1579,9 @@
           <w:numId w:val="5"/>
         </w:numPr>
       </w:pPr>
-      <w:proofErr w:type="spellStart"/>
       <w:r>
         <w:t>gdc</w:t>
       </w:r>
-      <w:proofErr w:type="spellEnd"/>
     </w:p>
     <w:p>
       <w:pPr>
@@ -1906,11 +1591,9 @@
           <w:numId w:val="5"/>
         </w:numPr>
       </w:pPr>
-      <w:proofErr w:type="spellStart"/>
       <w:r>
         <w:t>isclose</w:t>
       </w:r>
-      <w:proofErr w:type="spellEnd"/>
     </w:p>
     <w:p>
       <w:pPr>
@@ -1925,15 +1608,7 @@
     </w:p>
     <w:p>
       <w:r>
-        <w:t xml:space="preserve">Módulo </w:t>
-      </w:r>
-      <w:proofErr w:type="spellStart"/>
-      <w:r>
-        <w:t>math</w:t>
-      </w:r>
-      <w:proofErr w:type="spellEnd"/>
-      <w:r>
-        <w:t>:</w:t>
+        <w:t>Módulo math:</w:t>
       </w:r>
     </w:p>
     <w:p>
@@ -1944,11 +1619,9 @@
           <w:numId w:val="7"/>
         </w:numPr>
       </w:pPr>
-      <w:proofErr w:type="spellStart"/>
       <w:r>
         <w:t>isfinite</w:t>
       </w:r>
-      <w:proofErr w:type="spellEnd"/>
     </w:p>
     <w:p>
       <w:pPr>
@@ -1958,11 +1631,9 @@
           <w:numId w:val="7"/>
         </w:numPr>
       </w:pPr>
-      <w:proofErr w:type="spellStart"/>
       <w:r>
         <w:t>isinf</w:t>
       </w:r>
-      <w:proofErr w:type="spellEnd"/>
     </w:p>
     <w:p>
       <w:pPr>
@@ -1972,11 +1643,9 @@
           <w:numId w:val="7"/>
         </w:numPr>
       </w:pPr>
-      <w:proofErr w:type="spellStart"/>
       <w:r>
         <w:t>isnan</w:t>
       </w:r>
-      <w:proofErr w:type="spellEnd"/>
     </w:p>
     <w:p>
       <w:pPr>
@@ -1986,11 +1655,9 @@
           <w:numId w:val="7"/>
         </w:numPr>
       </w:pPr>
-      <w:proofErr w:type="spellStart"/>
       <w:r>
         <w:t>sqrt</w:t>
       </w:r>
-      <w:proofErr w:type="spellEnd"/>
     </w:p>
     <w:p>
       <w:pPr>
@@ -2000,11 +1667,9 @@
           <w:numId w:val="7"/>
         </w:numPr>
       </w:pPr>
-      <w:proofErr w:type="spellStart"/>
       <w:r>
         <w:t>lcm</w:t>
       </w:r>
-      <w:proofErr w:type="spellEnd"/>
     </w:p>
     <w:p>
       <w:pPr>
@@ -2014,11 +1679,9 @@
           <w:numId w:val="7"/>
         </w:numPr>
       </w:pPr>
-      <w:proofErr w:type="spellStart"/>
       <w:r>
         <w:t>modf</w:t>
       </w:r>
-      <w:proofErr w:type="spellEnd"/>
     </w:p>
     <w:p>
       <w:pPr>
@@ -2028,11 +1691,9 @@
           <w:numId w:val="7"/>
         </w:numPr>
       </w:pPr>
-      <w:proofErr w:type="spellStart"/>
       <w:r>
         <w:t>nextafter</w:t>
       </w:r>
-      <w:proofErr w:type="spellEnd"/>
     </w:p>
     <w:p>
       <w:pPr>
@@ -2042,11 +1703,9 @@
           <w:numId w:val="7"/>
         </w:numPr>
       </w:pPr>
-      <w:proofErr w:type="spellStart"/>
       <w:r>
         <w:t>perm</w:t>
       </w:r>
-      <w:proofErr w:type="spellEnd"/>
     </w:p>
     <w:p>
       <w:pPr>
@@ -2056,11 +1715,9 @@
           <w:numId w:val="7"/>
         </w:numPr>
       </w:pPr>
-      <w:proofErr w:type="spellStart"/>
       <w:r>
         <w:t>prod</w:t>
       </w:r>
-      <w:proofErr w:type="spellEnd"/>
     </w:p>
     <w:p>
       <w:pPr>
@@ -2070,11 +1727,9 @@
           <w:numId w:val="7"/>
         </w:numPr>
       </w:pPr>
-      <w:proofErr w:type="spellStart"/>
       <w:r>
         <w:t>remainder</w:t>
       </w:r>
-      <w:proofErr w:type="spellEnd"/>
     </w:p>
     <w:p>
       <w:pPr>
@@ -2084,11 +1739,9 @@
           <w:numId w:val="7"/>
         </w:numPr>
       </w:pPr>
-      <w:proofErr w:type="spellStart"/>
       <w:r>
         <w:t>trunc</w:t>
       </w:r>
-      <w:proofErr w:type="spellEnd"/>
     </w:p>
     <w:p>
       <w:pPr>
@@ -2098,11 +1751,9 @@
           <w:numId w:val="7"/>
         </w:numPr>
       </w:pPr>
-      <w:proofErr w:type="spellStart"/>
       <w:r>
         <w:t>exp</w:t>
       </w:r>
-      <w:proofErr w:type="spellEnd"/>
     </w:p>
     <w:p>
       <w:pPr>
@@ -2124,11 +1775,9 @@
           <w:numId w:val="7"/>
         </w:numPr>
       </w:pPr>
-      <w:proofErr w:type="spellStart"/>
       <w:r>
         <w:t>pow</w:t>
       </w:r>
-      <w:proofErr w:type="spellEnd"/>
     </w:p>
     <w:p>
       <w:pPr>
@@ -2138,11 +1787,9 @@
           <w:numId w:val="7"/>
         </w:numPr>
       </w:pPr>
-      <w:proofErr w:type="spellStart"/>
       <w:r>
         <w:t>sqrt</w:t>
       </w:r>
-      <w:proofErr w:type="spellEnd"/>
     </w:p>
     <w:p>
       <w:pPr>
@@ -2165,44 +1812,19 @@
         </w:numPr>
       </w:pPr>
       <w:r>
-        <w:t xml:space="preserve">Constantes (pi, e, tau, </w:t>
-      </w:r>
-      <w:proofErr w:type="spellStart"/>
-      <w:r>
-        <w:t>inf</w:t>
-      </w:r>
-      <w:proofErr w:type="spellEnd"/>
-      <w:r>
-        <w:t xml:space="preserve">, </w:t>
-      </w:r>
-      <w:proofErr w:type="spellStart"/>
-      <w:r>
-        <w:t>nan</w:t>
-      </w:r>
-      <w:proofErr w:type="spellEnd"/>
-      <w:r>
-        <w:t>)</w:t>
+        <w:t>Constantes (pi, e, tau, inf, nan)</w:t>
       </w:r>
     </w:p>
     <w:p>
       <w:r>
         <w:lastRenderedPageBreak/>
-        <w:t xml:space="preserve">Módulo </w:t>
-      </w:r>
-      <w:proofErr w:type="spellStart"/>
-      <w:r>
-        <w:t>random</w:t>
-      </w:r>
-      <w:proofErr w:type="spellEnd"/>
-      <w:r>
-        <w:t>.</w:t>
+        <w:t>Módulo random.</w:t>
       </w:r>
     </w:p>
     <w:p>
       <w:r>
         <w:t xml:space="preserve">Librería </w:t>
       </w:r>
-      <w:proofErr w:type="spellStart"/>
       <w:r>
         <w:rPr>
           <w:b/>
@@ -2210,7 +1832,6 @@
         </w:rPr>
         <w:t>NumPy</w:t>
       </w:r>
-      <w:proofErr w:type="spellEnd"/>
       <w:r>
         <w:t>.</w:t>
       </w:r>
@@ -2228,14 +1849,12 @@
           <w:numId w:val="6"/>
         </w:numPr>
       </w:pPr>
-      <w:proofErr w:type="spellStart"/>
       <w:r>
         <w:t>E</w:t>
       </w:r>
       <w:r>
         <w:t>nviron</w:t>
       </w:r>
-      <w:proofErr w:type="spellEnd"/>
     </w:p>
     <w:p>
       <w:pPr>
@@ -2261,11 +1880,9 @@
           <w:numId w:val="6"/>
         </w:numPr>
       </w:pPr>
-      <w:proofErr w:type="spellStart"/>
       <w:r>
         <w:t>Environ</w:t>
       </w:r>
-      <w:proofErr w:type="spellEnd"/>
     </w:p>
     <w:p>
       <w:pPr>
@@ -2275,11 +1892,9 @@
           <w:numId w:val="6"/>
         </w:numPr>
       </w:pPr>
-      <w:proofErr w:type="spellStart"/>
       <w:r>
         <w:t>Getcwd</w:t>
       </w:r>
-      <w:proofErr w:type="spellEnd"/>
     </w:p>
     <w:p>
       <w:pPr>
@@ -2289,11 +1904,9 @@
           <w:numId w:val="6"/>
         </w:numPr>
       </w:pPr>
-      <w:proofErr w:type="spellStart"/>
       <w:r>
         <w:t>Chdir</w:t>
       </w:r>
-      <w:proofErr w:type="spellEnd"/>
     </w:p>
     <w:p>
       <w:pPr>
@@ -2303,13 +1916,8 @@
           <w:numId w:val="6"/>
         </w:numPr>
       </w:pPr>
-      <w:proofErr w:type="spellStart"/>
-      <w:r>
-        <w:t>Chroot</w:t>
-      </w:r>
-      <w:proofErr w:type="spellEnd"/>
-      <w:r>
-        <w:t xml:space="preserve"> (sólo Unix)</w:t>
+      <w:r>
+        <w:t>Chroot (sólo Unix)</w:t>
       </w:r>
     </w:p>
     <w:p>
@@ -2320,11 +1928,9 @@
           <w:numId w:val="6"/>
         </w:numPr>
       </w:pPr>
-      <w:proofErr w:type="spellStart"/>
       <w:r>
         <w:t>Chmod</w:t>
       </w:r>
-      <w:proofErr w:type="spellEnd"/>
     </w:p>
     <w:p>
       <w:pPr>
@@ -2334,24 +1940,9 @@
           <w:numId w:val="6"/>
         </w:numPr>
       </w:pPr>
-      <w:proofErr w:type="spellStart"/>
-      <w:proofErr w:type="gramStart"/>
-      <w:r>
-        <w:t>Mkdir</w:t>
-      </w:r>
-      <w:proofErr w:type="spellEnd"/>
-      <w:r>
-        <w:t xml:space="preserve">  y</w:t>
-      </w:r>
-      <w:proofErr w:type="gramEnd"/>
-      <w:r>
-        <w:t xml:space="preserve"> </w:t>
-      </w:r>
-      <w:proofErr w:type="spellStart"/>
-      <w:r>
-        <w:t>mkdirs</w:t>
-      </w:r>
-      <w:proofErr w:type="spellEnd"/>
+      <w:r>
+        <w:t>Mkdir  y mkdirs</w:t>
+      </w:r>
     </w:p>
     <w:p>
       <w:pPr>
@@ -2361,11 +1952,9 @@
           <w:numId w:val="6"/>
         </w:numPr>
       </w:pPr>
-      <w:proofErr w:type="spellStart"/>
       <w:r>
         <w:t>Remove</w:t>
       </w:r>
-      <w:proofErr w:type="spellEnd"/>
     </w:p>
     <w:p>
       <w:pPr>
@@ -2375,11 +1964,9 @@
           <w:numId w:val="6"/>
         </w:numPr>
       </w:pPr>
-      <w:proofErr w:type="spellStart"/>
       <w:r>
         <w:t>Rmdir</w:t>
       </w:r>
-      <w:proofErr w:type="spellEnd"/>
     </w:p>
     <w:p>
       <w:pPr>
@@ -2389,11 +1976,9 @@
           <w:numId w:val="6"/>
         </w:numPr>
       </w:pPr>
-      <w:proofErr w:type="spellStart"/>
       <w:r>
         <w:t>Removedirs</w:t>
       </w:r>
-      <w:proofErr w:type="spellEnd"/>
     </w:p>
     <w:p>
       <w:pPr>
@@ -2403,11 +1988,9 @@
           <w:numId w:val="6"/>
         </w:numPr>
       </w:pPr>
-      <w:proofErr w:type="spellStart"/>
       <w:r>
         <w:t>Rename</w:t>
       </w:r>
-      <w:proofErr w:type="spellEnd"/>
     </w:p>
     <w:p>
       <w:pPr>
@@ -2417,11 +2000,9 @@
           <w:numId w:val="6"/>
         </w:numPr>
       </w:pPr>
-      <w:proofErr w:type="spellStart"/>
       <w:r>
         <w:t>Listdir</w:t>
       </w:r>
-      <w:proofErr w:type="spellEnd"/>
     </w:p>
     <w:p>
       <w:pPr>
@@ -2431,42 +2012,14 @@
           <w:numId w:val="6"/>
         </w:numPr>
       </w:pPr>
-      <w:proofErr w:type="spellStart"/>
       <w:r>
         <w:t>Replace</w:t>
       </w:r>
-      <w:proofErr w:type="spellEnd"/>
-    </w:p>
-    <w:p>
-      <w:r>
-        <w:t xml:space="preserve">Ejercicio de búsqueda recursiva de ficheros con </w:t>
-      </w:r>
-      <w:proofErr w:type="spellStart"/>
-      <w:r>
-        <w:t>listdir</w:t>
-      </w:r>
-      <w:proofErr w:type="spellEnd"/>
-      <w:r>
-        <w:t xml:space="preserve">, </w:t>
-      </w:r>
-      <w:proofErr w:type="spellStart"/>
-      <w:r>
-        <w:t>chdir</w:t>
-      </w:r>
-      <w:proofErr w:type="spellEnd"/>
-      <w:r>
-        <w:t xml:space="preserve"> y </w:t>
-      </w:r>
-      <w:proofErr w:type="spellStart"/>
-      <w:proofErr w:type="gramStart"/>
-      <w:r>
-        <w:t>os.path</w:t>
-      </w:r>
-      <w:proofErr w:type="gramEnd"/>
-      <w:r>
-        <w:t>.isdir</w:t>
-      </w:r>
-      <w:proofErr w:type="spellEnd"/>
+    </w:p>
+    <w:p>
+      <w:r>
+        <w:t>Ejercicio de búsqueda recursiva de ficheros con listdir, chdir y os.path.isdir</w:t>
+      </w:r>
     </w:p>
     <w:p>
       <w:r>
@@ -2475,15 +2028,7 @@
     </w:p>
     <w:p>
       <w:r>
-        <w:t xml:space="preserve">Módulos </w:t>
-      </w:r>
-      <w:proofErr w:type="spellStart"/>
-      <w:r>
-        <w:t>datetime</w:t>
-      </w:r>
-      <w:proofErr w:type="spellEnd"/>
-      <w:r>
-        <w:t xml:space="preserve"> y calendar.</w:t>
+        <w:t>Módulos datetime y calendar.</w:t>
       </w:r>
     </w:p>
     <w:p>
@@ -2547,15 +2092,8 @@
           <w:numId w:val="8"/>
         </w:numPr>
       </w:pPr>
-      <w:proofErr w:type="spellStart"/>
-      <w:proofErr w:type="gramStart"/>
-      <w:r>
-        <w:t>time.time</w:t>
-      </w:r>
-      <w:proofErr w:type="spellEnd"/>
-      <w:proofErr w:type="gramEnd"/>
-      <w:r>
-        <w:t>()</w:t>
+      <w:r>
+        <w:t>time.time()</w:t>
       </w:r>
     </w:p>
     <w:p>
@@ -2566,28 +2104,13 @@
           <w:numId w:val="8"/>
         </w:numPr>
       </w:pPr>
-      <w:proofErr w:type="spellStart"/>
-      <w:proofErr w:type="gramStart"/>
-      <w:r>
-        <w:t>timeit.timeit</w:t>
-      </w:r>
-      <w:proofErr w:type="spellEnd"/>
-      <w:proofErr w:type="gramEnd"/>
-      <w:r>
-        <w:t>()</w:t>
-      </w:r>
-    </w:p>
-    <w:p>
-      <w:r>
-        <w:t xml:space="preserve">TEMA 10. Módulo </w:t>
-      </w:r>
-      <w:proofErr w:type="spellStart"/>
-      <w:r>
-        <w:t>Subprocess</w:t>
-      </w:r>
-      <w:proofErr w:type="spellEnd"/>
-      <w:r>
-        <w:t xml:space="preserve"> (Página 38).</w:t>
+      <w:r>
+        <w:t>timeit.timeit()</w:t>
+      </w:r>
+    </w:p>
+    <w:p>
+      <w:r>
+        <w:t>TEMA 10. Módulo Subprocess (Página 38).</w:t>
       </w:r>
     </w:p>
     <w:p>
@@ -2636,15 +2159,7 @@
       </w:pPr>
       <w:r>
         <w:lastRenderedPageBreak/>
-        <w:t>Instalación de paquetes (</w:t>
-      </w:r>
-      <w:proofErr w:type="spellStart"/>
-      <w:r>
-        <w:t>pip</w:t>
-      </w:r>
-      <w:proofErr w:type="spellEnd"/>
-      <w:r>
-        <w:t>)</w:t>
+        <w:t>Instalación de paquetes (pip)</w:t>
       </w:r>
     </w:p>
     <w:p>
@@ -2691,19 +2206,9 @@
           <w:numId w:val="9"/>
         </w:numPr>
       </w:pPr>
-      <w:proofErr w:type="spellStart"/>
-      <w:r>
-        <w:t>Doc</w:t>
-      </w:r>
-      <w:proofErr w:type="spellEnd"/>
-      <w:r>
-        <w:t xml:space="preserve"> </w:t>
-      </w:r>
-      <w:proofErr w:type="spellStart"/>
-      <w:r>
-        <w:t>string</w:t>
-      </w:r>
-      <w:proofErr w:type="spellEnd"/>
+      <w:r>
+        <w:t>Doc string</w:t>
+      </w:r>
     </w:p>
     <w:p>
       <w:pPr>
@@ -2714,20 +2219,7 @@
         </w:numPr>
       </w:pPr>
       <w:r>
-        <w:t xml:space="preserve">Función </w:t>
-      </w:r>
-      <w:proofErr w:type="spellStart"/>
-      <w:proofErr w:type="gramStart"/>
-      <w:r>
-        <w:t>help</w:t>
-      </w:r>
-      <w:proofErr w:type="spellEnd"/>
-      <w:r>
-        <w:t>(</w:t>
-      </w:r>
-      <w:proofErr w:type="gramEnd"/>
-      <w:r>
-        <w:t>)</w:t>
+        <w:t>Función help()</w:t>
       </w:r>
     </w:p>
     <w:p>
@@ -2771,15 +2263,7 @@
         </w:numPr>
       </w:pPr>
       <w:r>
-        <w:t>Elementos h</w:t>
-      </w:r>
-      <w:proofErr w:type="gramStart"/>
-      <w:r>
-        <w:t>1,h</w:t>
-      </w:r>
-      <w:proofErr w:type="gramEnd"/>
-      <w:r>
-        <w:t>2,…,h6.</w:t>
+        <w:t>Elementos h1,h2,…,h6.</w:t>
       </w:r>
     </w:p>
     <w:p>
@@ -2850,13 +2334,8 @@
           <w:numId w:val="10"/>
         </w:numPr>
       </w:pPr>
-      <w:proofErr w:type="spellStart"/>
-      <w:r>
-        <w:t>Background</w:t>
-      </w:r>
-      <w:proofErr w:type="spellEnd"/>
-      <w:r>
-        <w:t>-color</w:t>
+      <w:r>
+        <w:t>Background-color</w:t>
       </w:r>
     </w:p>
     <w:p>
@@ -2868,15 +2347,7 @@
         </w:numPr>
       </w:pPr>
       <w:r>
-        <w:t>Text-</w:t>
-      </w:r>
-      <w:proofErr w:type="spellStart"/>
-      <w:r>
-        <w:t>align</w:t>
-      </w:r>
-      <w:proofErr w:type="spellEnd"/>
-      <w:r>
-        <w:t>.</w:t>
+        <w:t>Text-align.</w:t>
       </w:r>
     </w:p>
     <w:p>
@@ -2911,39 +2382,20 @@
         </w:numPr>
       </w:pPr>
       <w:r>
-        <w:t xml:space="preserve">(Explicación de la entrada de argumentos en la llamada a un programa Python desde la consola, mediante el módulo </w:t>
-      </w:r>
-      <w:proofErr w:type="spellStart"/>
-      <w:r>
-        <w:t>sys</w:t>
-      </w:r>
-      <w:proofErr w:type="spellEnd"/>
-      <w:r>
-        <w:t xml:space="preserve"> y el array </w:t>
-      </w:r>
-      <w:proofErr w:type="spellStart"/>
-      <w:proofErr w:type="gramStart"/>
+        <w:t xml:space="preserve">(Explicación de la entrada de argumentos en la llamada a un programa Python desde la consola, mediante el módulo sys y el array </w:t>
+      </w:r>
       <w:r>
         <w:rPr>
           <w:b/>
           <w:bCs/>
         </w:rPr>
-        <w:t>sys.argv</w:t>
-      </w:r>
-      <w:proofErr w:type="spellEnd"/>
-      <w:proofErr w:type="gramEnd"/>
+        <w:t>sys.argv[]</w:t>
+      </w:r>
       <w:r>
         <w:rPr>
           <w:b/>
           <w:bCs/>
         </w:rPr>
-        <w:t>[]</w:t>
-      </w:r>
-      <w:r>
-        <w:rPr>
-          <w:b/>
-          <w:bCs/>
-        </w:rPr>
         <w:t>)</w:t>
       </w:r>
       <w:r>
@@ -2971,13 +2423,8 @@
         </w:numPr>
       </w:pPr>
       <w:r>
-        <w:t xml:space="preserve">Módulo </w:t>
-      </w:r>
-      <w:proofErr w:type="spellStart"/>
-      <w:r>
-        <w:t>getpass</w:t>
-      </w:r>
-      <w:proofErr w:type="spellEnd"/>
+        <w:t>Módulo getpass</w:t>
+      </w:r>
     </w:p>
     <w:p>
       <w:pPr>
@@ -2988,13 +2435,8 @@
         </w:numPr>
       </w:pPr>
       <w:r>
-        <w:t xml:space="preserve">Función </w:t>
-      </w:r>
-      <w:proofErr w:type="spellStart"/>
-      <w:r>
-        <w:t>print</w:t>
-      </w:r>
-      <w:proofErr w:type="spellEnd"/>
+        <w:t>Función print</w:t>
+      </w:r>
     </w:p>
     <w:p>
       <w:pPr>
@@ -3017,15 +2459,7 @@
         </w:numPr>
       </w:pPr>
       <w:r>
-        <w:t xml:space="preserve">Raw </w:t>
-      </w:r>
-      <w:proofErr w:type="spellStart"/>
-      <w:r>
-        <w:t>string</w:t>
-      </w:r>
-      <w:proofErr w:type="spellEnd"/>
-      <w:r>
-        <w:t xml:space="preserve"> </w:t>
+        <w:t xml:space="preserve">Raw string </w:t>
       </w:r>
       <w:r>
         <w:sym w:font="Wingdings" w:char="F0E0"/>
@@ -3043,13 +2477,8 @@
         </w:numPr>
       </w:pPr>
       <w:r>
-        <w:t>F-</w:t>
-      </w:r>
-      <w:proofErr w:type="spellStart"/>
-      <w:r>
-        <w:t>strings</w:t>
-      </w:r>
-      <w:proofErr w:type="spellEnd"/>
+        <w:t>F-strings</w:t>
+      </w:r>
     </w:p>
     <w:p>
       <w:pPr>
@@ -3060,15 +2489,8 @@
         </w:numPr>
       </w:pPr>
       <w:r>
-        <w:t xml:space="preserve">Método </w:t>
-      </w:r>
-      <w:proofErr w:type="spellStart"/>
-      <w:proofErr w:type="gramStart"/>
-      <w:r>
-        <w:t>str.format</w:t>
-      </w:r>
-      <w:proofErr w:type="spellEnd"/>
-      <w:proofErr w:type="gramEnd"/>
+        <w:t>Método str.format</w:t>
+      </w:r>
     </w:p>
     <w:p>
       <w:pPr>
@@ -3079,15 +2501,8 @@
         </w:numPr>
       </w:pPr>
       <w:r>
-        <w:t xml:space="preserve">Método </w:t>
-      </w:r>
-      <w:proofErr w:type="spellStart"/>
-      <w:proofErr w:type="gramStart"/>
-      <w:r>
-        <w:t>str.rjust</w:t>
-      </w:r>
-      <w:proofErr w:type="spellEnd"/>
-      <w:proofErr w:type="gramEnd"/>
+        <w:t>Método str.rjust</w:t>
+      </w:r>
     </w:p>
     <w:p>
       <w:pPr>
@@ -3098,15 +2513,8 @@
         </w:numPr>
       </w:pPr>
       <w:r>
-        <w:t xml:space="preserve">Método </w:t>
-      </w:r>
-      <w:proofErr w:type="spellStart"/>
-      <w:proofErr w:type="gramStart"/>
-      <w:r>
-        <w:t>str.ljust</w:t>
-      </w:r>
-      <w:proofErr w:type="spellEnd"/>
-      <w:proofErr w:type="gramEnd"/>
+        <w:t>Método str.ljust</w:t>
+      </w:r>
     </w:p>
     <w:p>
       <w:pPr>
@@ -3117,15 +2525,8 @@
         </w:numPr>
       </w:pPr>
       <w:r>
-        <w:t xml:space="preserve">Método </w:t>
-      </w:r>
-      <w:proofErr w:type="spellStart"/>
-      <w:proofErr w:type="gramStart"/>
-      <w:r>
-        <w:t>str.center</w:t>
-      </w:r>
-      <w:proofErr w:type="spellEnd"/>
-      <w:proofErr w:type="gramEnd"/>
+        <w:t>Método str.center</w:t>
+      </w:r>
     </w:p>
     <w:p>
       <w:pPr>
@@ -3136,15 +2537,8 @@
         </w:numPr>
       </w:pPr>
       <w:r>
-        <w:t xml:space="preserve">Método </w:t>
-      </w:r>
-      <w:proofErr w:type="spellStart"/>
-      <w:proofErr w:type="gramStart"/>
-      <w:r>
-        <w:t>str.zfill</w:t>
-      </w:r>
-      <w:proofErr w:type="spellEnd"/>
-      <w:proofErr w:type="gramEnd"/>
+        <w:t>Método str.zfill</w:t>
+      </w:r>
     </w:p>
     <w:p>
       <w:pPr>
@@ -3155,15 +2549,7 @@
         </w:numPr>
       </w:pPr>
       <w:r>
-        <w:t>Salidas con estilo de tipo “</w:t>
-      </w:r>
-      <w:proofErr w:type="spellStart"/>
-      <w:r>
-        <w:t>printf</w:t>
-      </w:r>
-      <w:proofErr w:type="spellEnd"/>
-      <w:r>
-        <w:t>”</w:t>
+        <w:t>Salidas con estilo de tipo “printf”</w:t>
       </w:r>
     </w:p>
     <w:p>
@@ -3194,19 +2580,9 @@
           <w:numId w:val="12"/>
         </w:numPr>
       </w:pPr>
-      <w:proofErr w:type="spellStart"/>
-      <w:r>
-        <w:t>List</w:t>
-      </w:r>
-      <w:proofErr w:type="spellEnd"/>
-      <w:r>
-        <w:t xml:space="preserve"> </w:t>
-      </w:r>
-      <w:proofErr w:type="spellStart"/>
-      <w:r>
-        <w:t>comprenhension</w:t>
-      </w:r>
-      <w:proofErr w:type="spellEnd"/>
+      <w:r>
+        <w:t>List comprenhension</w:t>
+      </w:r>
     </w:p>
     <w:p>
       <w:pPr>
@@ -3241,13 +2617,8 @@
         </w:numPr>
       </w:pPr>
       <w:r>
-        <w:t xml:space="preserve">Elemento </w:t>
-      </w:r>
-      <w:proofErr w:type="spellStart"/>
-      <w:r>
-        <w:t>div</w:t>
-      </w:r>
-      <w:proofErr w:type="spellEnd"/>
+        <w:t>Elemento div</w:t>
+      </w:r>
     </w:p>
     <w:p>
       <w:pPr>
@@ -3277,13 +2648,8 @@
           <w:numId w:val="13"/>
         </w:numPr>
       </w:pPr>
-      <w:proofErr w:type="spellStart"/>
-      <w:r>
-        <w:t>Closures</w:t>
-      </w:r>
-      <w:proofErr w:type="spellEnd"/>
-      <w:r>
-        <w:t xml:space="preserve"> (Funciones animadas)</w:t>
+      <w:r>
+        <w:t>Closures (Funciones animadas)</w:t>
       </w:r>
     </w:p>
     <w:p>
@@ -3320,15 +2686,7 @@
         </w:numPr>
       </w:pPr>
       <w:r>
-        <w:t xml:space="preserve">Elementos block y elementos </w:t>
-      </w:r>
-      <w:proofErr w:type="spellStart"/>
-      <w:r>
-        <w:t>inline</w:t>
-      </w:r>
-      <w:proofErr w:type="spellEnd"/>
-      <w:r>
-        <w:t>.</w:t>
+        <w:t>Elementos block y elementos inline.</w:t>
       </w:r>
     </w:p>
     <w:p>
@@ -3340,15 +2698,7 @@
         </w:numPr>
       </w:pPr>
       <w:r>
-        <w:t xml:space="preserve">Elemento </w:t>
-      </w:r>
-      <w:proofErr w:type="spellStart"/>
-      <w:r>
-        <w:t>span</w:t>
-      </w:r>
-      <w:proofErr w:type="spellEnd"/>
-      <w:r>
-        <w:t>.</w:t>
+        <w:t>Elemento span.</w:t>
       </w:r>
     </w:p>
     <w:p>
@@ -3359,37 +2709,8 @@
           <w:numId w:val="13"/>
         </w:numPr>
       </w:pPr>
-      <w:proofErr w:type="spellStart"/>
-      <w:r>
-        <w:t>Float</w:t>
-      </w:r>
-      <w:proofErr w:type="spellEnd"/>
-      <w:r>
-        <w:t xml:space="preserve"> </w:t>
-      </w:r>
-      <w:proofErr w:type="spellStart"/>
-      <w:r>
-        <w:t>left</w:t>
-      </w:r>
-      <w:proofErr w:type="spellEnd"/>
-      <w:r>
-        <w:t xml:space="preserve"> y </w:t>
-      </w:r>
-      <w:proofErr w:type="spellStart"/>
-      <w:r>
-        <w:t>float</w:t>
-      </w:r>
-      <w:proofErr w:type="spellEnd"/>
-      <w:r>
-        <w:t xml:space="preserve"> </w:t>
-      </w:r>
-      <w:proofErr w:type="spellStart"/>
-      <w:r>
-        <w:t>right</w:t>
-      </w:r>
-      <w:proofErr w:type="spellEnd"/>
-      <w:r>
-        <w:t>.</w:t>
+      <w:r>
+        <w:t>Float left y float right.</w:t>
       </w:r>
     </w:p>
     <w:p>
@@ -3400,21 +2721,8 @@
           <w:numId w:val="13"/>
         </w:numPr>
       </w:pPr>
-      <w:proofErr w:type="spellStart"/>
-      <w:r>
-        <w:t>Margin</w:t>
-      </w:r>
-      <w:proofErr w:type="spellEnd"/>
-      <w:r>
-        <w:t xml:space="preserve"> y </w:t>
-      </w:r>
-      <w:proofErr w:type="spellStart"/>
-      <w:r>
-        <w:t>padding</w:t>
-      </w:r>
-      <w:proofErr w:type="spellEnd"/>
-      <w:r>
-        <w:t>.</w:t>
+      <w:r>
+        <w:t>Margin y padding.</w:t>
       </w:r>
     </w:p>
     <w:p>
@@ -3426,23 +2734,7 @@
         </w:numPr>
       </w:pPr>
       <w:r>
-        <w:t>Listas (</w:t>
-      </w:r>
-      <w:proofErr w:type="spellStart"/>
-      <w:r>
-        <w:t>ul</w:t>
-      </w:r>
-      <w:proofErr w:type="spellEnd"/>
-      <w:r>
-        <w:t xml:space="preserve"> y </w:t>
-      </w:r>
-      <w:proofErr w:type="spellStart"/>
-      <w:r>
-        <w:t>ol</w:t>
-      </w:r>
-      <w:proofErr w:type="spellEnd"/>
-      <w:r>
-        <w:t>)</w:t>
+        <w:t>Listas (ul y ol)</w:t>
       </w:r>
     </w:p>
     <w:p>
@@ -3518,15 +2810,7 @@
         </w:numPr>
       </w:pPr>
       <w:r>
-        <w:t xml:space="preserve">Envío de emails de tipo HTML con estilos </w:t>
-      </w:r>
-      <w:proofErr w:type="spellStart"/>
-      <w:r>
-        <w:t>inline</w:t>
-      </w:r>
-      <w:proofErr w:type="spellEnd"/>
-      <w:r>
-        <w:t>.</w:t>
+        <w:t>Envío de emails de tipo HTML con estilos inline.</w:t>
       </w:r>
     </w:p>
     <w:p>
@@ -3623,15 +2907,7 @@
         </w:numPr>
       </w:pPr>
       <w:r>
-        <w:t xml:space="preserve">Instalación y uso de </w:t>
-      </w:r>
-      <w:proofErr w:type="spellStart"/>
-      <w:r>
-        <w:t>Postman</w:t>
-      </w:r>
-      <w:proofErr w:type="spellEnd"/>
-      <w:r>
-        <w:t>.</w:t>
+        <w:t>Instalación y uso de Postman.</w:t>
       </w:r>
     </w:p>
     <w:p>
@@ -3710,6 +2986,86 @@
         <w:t>Django 1</w:t>
       </w:r>
     </w:p>
+    <w:p>
+      <w:pPr>
+        <w:pStyle w:val="Ttulo2"/>
+      </w:pPr>
+      <w:r>
+        <w:t>8</w:t>
+      </w:r>
+      <w:r>
+        <w:t>/3/2022</w:t>
+      </w:r>
+    </w:p>
+    <w:p>
+      <w:pPr>
+        <w:pStyle w:val="Prrafodelista"/>
+        <w:numPr>
+          <w:ilvl w:val="0"/>
+          <w:numId w:val="18"/>
+        </w:numPr>
+      </w:pPr>
+      <w:r>
+        <w:t xml:space="preserve">Django </w:t>
+      </w:r>
+      <w:r>
+        <w:t>2</w:t>
+      </w:r>
+    </w:p>
+    <w:p>
+      <w:pPr>
+        <w:pStyle w:val="Ttulo2"/>
+      </w:pPr>
+      <w:r>
+        <w:t>9</w:t>
+      </w:r>
+      <w:r>
+        <w:t>/3/2022</w:t>
+      </w:r>
+    </w:p>
+    <w:p>
+      <w:pPr>
+        <w:pStyle w:val="Prrafodelista"/>
+        <w:numPr>
+          <w:ilvl w:val="0"/>
+          <w:numId w:val="18"/>
+        </w:numPr>
+      </w:pPr>
+      <w:r>
+        <w:t xml:space="preserve">Django </w:t>
+      </w:r>
+      <w:r>
+        <w:t>3</w:t>
+      </w:r>
+    </w:p>
+    <w:p>
+      <w:pPr>
+        <w:pStyle w:val="Ttulo2"/>
+      </w:pPr>
+      <w:r>
+        <w:lastRenderedPageBreak/>
+        <w:t>10</w:t>
+      </w:r>
+      <w:r>
+        <w:t>/3/2022</w:t>
+      </w:r>
+    </w:p>
+    <w:p>
+      <w:pPr>
+        <w:pStyle w:val="Prrafodelista"/>
+        <w:numPr>
+          <w:ilvl w:val="0"/>
+          <w:numId w:val="18"/>
+        </w:numPr>
+      </w:pPr>
+      <w:r>
+        <w:t xml:space="preserve">Django </w:t>
+      </w:r>
+      <w:r>
+        <w:t>4</w:t>
+      </w:r>
+    </w:p>
+    <w:p/>
     <w:p/>
     <w:p/>
     <w:p/>

</xml_diff>